<commit_message>
Update Relátorio Pedro Toledo.docx
Atualização de relátrio Pedro Toledo
</commit_message>
<xml_diff>
--- a/Relátorio Pedro Toledo.docx
+++ b/Relátorio Pedro Toledo.docx
@@ -12,31 +12,7 @@
         <w:rPr>
           <w:rFonts w:ascii="Times New Roman" w:hAnsi="Times New Roman" w:cs="Times New Roman"/>
         </w:rPr>
-        <w:t xml:space="preserve">Relatório de produção – </w:t>
-      </w:r>
-      <w:r>
-        <w:rPr>
-          <w:rFonts w:ascii="Times New Roman" w:hAnsi="Times New Roman" w:cs="Times New Roman"/>
-        </w:rPr>
-        <w:t>PEDRO DE TOLEDO MENNABARRETO</w:t>
-      </w:r>
-      <w:r>
-        <w:rPr>
-          <w:rFonts w:ascii="Times New Roman" w:hAnsi="Times New Roman" w:cs="Times New Roman"/>
-        </w:rPr>
-        <w:t xml:space="preserve"> – RA002</w:t>
-      </w:r>
-      <w:r>
-        <w:rPr>
-          <w:rFonts w:ascii="Times New Roman" w:hAnsi="Times New Roman" w:cs="Times New Roman"/>
-        </w:rPr>
-        <w:t>77922</w:t>
-      </w:r>
-      <w:r>
-        <w:rPr>
-          <w:rFonts w:ascii="Times New Roman" w:hAnsi="Times New Roman" w:cs="Times New Roman"/>
-        </w:rPr>
-        <w:t xml:space="preserve"> – JOGMA3</w:t>
+        <w:t>Relatório de produção – PEDRO DE TOLEDO MENNABARRETO – RA00277922 – JOGMA3</w:t>
       </w:r>
     </w:p>
     <w:p>
@@ -65,6 +41,7 @@
     </w:p>
     <w:p>
       <w:pPr>
+        <w:ind w:firstLine="708"/>
         <w:rPr>
           <w:rFonts w:ascii="Times New Roman" w:hAnsi="Times New Roman" w:cs="Times New Roman"/>
         </w:rPr>
@@ -138,6 +115,7 @@
     </w:p>
     <w:p>
       <w:pPr>
+        <w:ind w:firstLine="708"/>
         <w:rPr>
           <w:rFonts w:ascii="Times New Roman" w:hAnsi="Times New Roman" w:cs="Times New Roman"/>
         </w:rPr>
@@ -214,6 +192,1411 @@
         </w:rPr>
         <w:t xml:space="preserve"> por toda a narrativa. Idealizei também as opções do fechamento da história com 2 finais dos 3 do nosso jogo.</w:t>
       </w:r>
+    </w:p>
+    <w:p>
+      <w:pPr>
+        <w:rPr>
+          <w:rFonts w:ascii="Times New Roman" w:hAnsi="Times New Roman" w:cs="Times New Roman"/>
+        </w:rPr>
+      </w:pPr>
+    </w:p>
+    <w:p>
+      <w:pPr>
+        <w:rPr>
+          <w:rFonts w:ascii="Times New Roman" w:hAnsi="Times New Roman" w:cs="Times New Roman"/>
+          <w:b/>
+          <w:bCs/>
+        </w:rPr>
+      </w:pPr>
+      <w:r>
+        <w:rPr>
+          <w:rFonts w:ascii="Times New Roman" w:hAnsi="Times New Roman" w:cs="Times New Roman"/>
+          <w:b/>
+          <w:bCs/>
+        </w:rPr>
+        <w:t xml:space="preserve">Semana do Dia 29/5 e30/5 </w:t>
+      </w:r>
+    </w:p>
+    <w:p>
+      <w:pPr>
+        <w:ind w:firstLine="708"/>
+        <w:rPr>
+          <w:rFonts w:ascii="Times New Roman" w:hAnsi="Times New Roman" w:cs="Times New Roman"/>
+        </w:rPr>
+      </w:pPr>
+      <w:r>
+        <w:rPr>
+          <w:rFonts w:ascii="Times New Roman" w:hAnsi="Times New Roman" w:cs="Times New Roman"/>
+        </w:rPr>
+        <w:t>Nas semanas seguintes conversei o grupo para produzirmos o GDD do projeto. Infelizmente não pude participar da reunião. Mas fiquei sabendo de tudo que tinha sido feito.</w:t>
+      </w:r>
+      <w:r>
+        <w:rPr>
+          <w:rFonts w:ascii="Times New Roman" w:hAnsi="Times New Roman" w:cs="Times New Roman"/>
+        </w:rPr>
+        <w:br/>
+      </w:r>
+      <w:r>
+        <w:rPr>
+          <w:rFonts w:ascii="Times New Roman" w:hAnsi="Times New Roman" w:cs="Times New Roman"/>
+        </w:rPr>
+        <w:br/>
+        <w:t xml:space="preserve">Com o passar dos dia fiquei dando opiniões e sugestões de como o jogo poderia ser e deveria caminhar. Iniciaria minhas atribuições por volta do dia 5. Conforme os </w:t>
+      </w:r>
+      <w:proofErr w:type="spellStart"/>
+      <w:r>
+        <w:rPr>
+          <w:rFonts w:ascii="Times New Roman" w:hAnsi="Times New Roman" w:cs="Times New Roman"/>
+        </w:rPr>
+        <w:t>assets</w:t>
+      </w:r>
+      <w:proofErr w:type="spellEnd"/>
+      <w:r>
+        <w:rPr>
+          <w:rFonts w:ascii="Times New Roman" w:hAnsi="Times New Roman" w:cs="Times New Roman"/>
+        </w:rPr>
+        <w:t xml:space="preserve"> eram feitos atribuíamos eles para um dos “texturizados” </w:t>
+      </w:r>
+      <w:r>
+        <w:rPr>
+          <w:rFonts w:ascii="Times New Roman" w:hAnsi="Times New Roman" w:cs="Times New Roman"/>
+        </w:rPr>
+        <w:t>:</w:t>
+      </w:r>
+      <w:r>
+        <w:rPr>
+          <w:rFonts w:ascii="Times New Roman" w:hAnsi="Times New Roman" w:cs="Times New Roman"/>
+        </w:rPr>
+        <w:t>(</w:t>
+      </w:r>
+      <w:r>
+        <w:rPr>
+          <w:rFonts w:ascii="Times New Roman" w:hAnsi="Times New Roman" w:cs="Times New Roman"/>
+        </w:rPr>
+        <w:t>Pedro</w:t>
+      </w:r>
+      <w:r>
+        <w:rPr>
+          <w:rFonts w:ascii="Times New Roman" w:hAnsi="Times New Roman" w:cs="Times New Roman"/>
+        </w:rPr>
+        <w:t xml:space="preserve"> e Jonnatam). Entretanto houve um imprevisto na minha vida.</w:t>
+      </w:r>
+    </w:p>
+    <w:p>
+      <w:pPr>
+        <w:rPr>
+          <w:rFonts w:ascii="Times New Roman" w:hAnsi="Times New Roman" w:cs="Times New Roman"/>
+          <w:b/>
+          <w:bCs/>
+        </w:rPr>
+      </w:pPr>
+      <w:r>
+        <w:rPr>
+          <w:rFonts w:ascii="Times New Roman" w:hAnsi="Times New Roman" w:cs="Times New Roman"/>
+          <w:b/>
+          <w:bCs/>
+        </w:rPr>
+        <w:t>Sexta feira</w:t>
+      </w:r>
+      <w:r>
+        <w:rPr>
+          <w:rFonts w:ascii="Times New Roman" w:hAnsi="Times New Roman" w:cs="Times New Roman"/>
+          <w:b/>
+          <w:bCs/>
+        </w:rPr>
+        <w:t xml:space="preserve"> 4</w:t>
+      </w:r>
+      <w:r>
+        <w:rPr>
+          <w:rFonts w:ascii="Times New Roman" w:hAnsi="Times New Roman" w:cs="Times New Roman"/>
+          <w:b/>
+          <w:bCs/>
+        </w:rPr>
+        <w:t>/6</w:t>
+      </w:r>
+    </w:p>
+    <w:p>
+      <w:pPr>
+        <w:ind w:firstLine="708"/>
+        <w:rPr>
+          <w:rFonts w:ascii="Times New Roman" w:hAnsi="Times New Roman" w:cs="Times New Roman"/>
+        </w:rPr>
+      </w:pPr>
+      <w:r>
+        <w:rPr>
+          <w:rFonts w:ascii="Times New Roman" w:hAnsi="Times New Roman" w:cs="Times New Roman"/>
+        </w:rPr>
+        <w:t>Minha mãe</w:t>
+      </w:r>
+      <w:r>
+        <w:rPr>
+          <w:rFonts w:ascii="Times New Roman" w:hAnsi="Times New Roman" w:cs="Times New Roman"/>
+        </w:rPr>
+        <w:t xml:space="preserve"> teve que ser hospitalizada, teve uma crise grave convulsiva. Ficando 2 dias entubada. Por conta disso minha contribuição com o grupo foi menor do que o de costume. Comuniquei aos meus colegas mais próximos Gustavo, Matheus e </w:t>
+      </w:r>
+      <w:r>
+        <w:rPr>
+          <w:rFonts w:ascii="Times New Roman" w:hAnsi="Times New Roman" w:cs="Times New Roman"/>
+        </w:rPr>
+        <w:t>Vinícius</w:t>
+      </w:r>
+      <w:r>
+        <w:rPr>
+          <w:rFonts w:ascii="Times New Roman" w:hAnsi="Times New Roman" w:cs="Times New Roman"/>
+        </w:rPr>
+        <w:t xml:space="preserve"> Januzzi sobre inicialmente. Pedi compreensão pelo momento turbulento e o que estava </w:t>
+      </w:r>
+      <w:r>
+        <w:rPr>
+          <w:rFonts w:ascii="Times New Roman" w:hAnsi="Times New Roman" w:cs="Times New Roman"/>
+        </w:rPr>
+        <w:t>passando. Nos</w:t>
+      </w:r>
+      <w:r>
+        <w:rPr>
+          <w:rFonts w:ascii="Times New Roman" w:hAnsi="Times New Roman" w:cs="Times New Roman"/>
+        </w:rPr>
+        <w:t xml:space="preserve"> próximos 15 dias </w:t>
+      </w:r>
+      <w:r>
+        <w:rPr>
+          <w:rFonts w:ascii="Times New Roman" w:hAnsi="Times New Roman" w:cs="Times New Roman"/>
+        </w:rPr>
+        <w:t xml:space="preserve">dessa data, minha preocupação estava única e exclusivamente com minha mãe até a seu quadro ficar mais estável. No dia 20 quando seu quadro teve uma melhora </w:t>
+      </w:r>
+      <w:r>
+        <w:rPr>
+          <w:rFonts w:ascii="Times New Roman" w:hAnsi="Times New Roman" w:cs="Times New Roman"/>
+        </w:rPr>
+        <w:t>significativa</w:t>
+      </w:r>
+      <w:r>
+        <w:rPr>
+          <w:rFonts w:ascii="Times New Roman" w:hAnsi="Times New Roman" w:cs="Times New Roman"/>
+        </w:rPr>
+        <w:t xml:space="preserve"> comuniquei ao restante do grupo. Sai da correria de ir e voltar do hospital, mas agora tinha que ser um enfermeiro domiciliar de minha mãe. Achei que conseguiria </w:t>
+      </w:r>
+      <w:r>
+        <w:rPr>
+          <w:rFonts w:ascii="Times New Roman" w:hAnsi="Times New Roman" w:cs="Times New Roman"/>
+        </w:rPr>
+        <w:t>conciliar</w:t>
+      </w:r>
+      <w:r>
+        <w:rPr>
+          <w:rFonts w:ascii="Times New Roman" w:hAnsi="Times New Roman" w:cs="Times New Roman"/>
+        </w:rPr>
+        <w:t xml:space="preserve"> minhas atribuições com os cuidados de minha mãe. Achei errado</w:t>
+      </w:r>
+      <w:r>
+        <w:rPr>
+          <w:rFonts w:ascii="Times New Roman" w:hAnsi="Times New Roman" w:cs="Times New Roman"/>
+        </w:rPr>
+        <w:br/>
+      </w:r>
+    </w:p>
+    <w:p>
+      <w:pPr>
+        <w:ind w:firstLine="708"/>
+        <w:rPr>
+          <w:rFonts w:ascii="Times New Roman" w:hAnsi="Times New Roman" w:cs="Times New Roman"/>
+        </w:rPr>
+      </w:pPr>
+      <w:r>
+        <w:rPr>
+          <w:rFonts w:ascii="Times New Roman" w:hAnsi="Times New Roman" w:cs="Times New Roman"/>
+        </w:rPr>
+        <w:t xml:space="preserve">Pela fato do prazo final estar se aproximando, o grupo achou melhor assumir minhas obrigações pendentes e dividi-las entre nós. Com isso uma boa parte do que era para eu fazer foi divido no final de semana do dia 26 e 27 de junho. </w:t>
+      </w:r>
+    </w:p>
+    <w:p>
+      <w:pPr>
+        <w:rPr>
+          <w:rFonts w:ascii="Times New Roman" w:hAnsi="Times New Roman" w:cs="Times New Roman"/>
+          <w:b/>
+          <w:bCs/>
+        </w:rPr>
+      </w:pPr>
+      <w:r>
+        <w:rPr>
+          <w:rFonts w:ascii="Times New Roman" w:hAnsi="Times New Roman" w:cs="Times New Roman"/>
+          <w:b/>
+          <w:bCs/>
+        </w:rPr>
+        <w:t>Segunda feira,28/6</w:t>
+      </w:r>
+    </w:p>
+    <w:p>
+      <w:pPr>
+        <w:ind w:firstLine="708"/>
+        <w:rPr>
+          <w:rFonts w:ascii="Times New Roman" w:hAnsi="Times New Roman" w:cs="Times New Roman"/>
+        </w:rPr>
+      </w:pPr>
+      <w:r>
+        <w:rPr>
+          <w:rFonts w:ascii="Times New Roman" w:hAnsi="Times New Roman" w:cs="Times New Roman"/>
+        </w:rPr>
+        <w:t xml:space="preserve">Minha mãe recuperou um pouco da independência e com isso consegui fazer o restante de minhas obrigações em </w:t>
+      </w:r>
+      <w:r>
+        <w:rPr>
+          <w:rFonts w:ascii="Times New Roman" w:hAnsi="Times New Roman" w:cs="Times New Roman"/>
+        </w:rPr>
+        <w:t>1</w:t>
+      </w:r>
+      <w:r>
+        <w:rPr>
+          <w:rFonts w:ascii="Times New Roman" w:hAnsi="Times New Roman" w:cs="Times New Roman"/>
+        </w:rPr>
+        <w:t xml:space="preserve"> dia.</w:t>
+      </w:r>
+      <w:r>
+        <w:rPr>
+          <w:rFonts w:ascii="Times New Roman" w:hAnsi="Times New Roman" w:cs="Times New Roman"/>
+        </w:rPr>
+        <w:t xml:space="preserve"> Com a ajuda de </w:t>
+      </w:r>
+      <w:proofErr w:type="spellStart"/>
+      <w:r>
+        <w:rPr>
+          <w:rFonts w:ascii="Times New Roman" w:hAnsi="Times New Roman" w:cs="Times New Roman"/>
+        </w:rPr>
+        <w:t>Hanada</w:t>
+      </w:r>
+      <w:proofErr w:type="spellEnd"/>
+      <w:r>
+        <w:rPr>
+          <w:rFonts w:ascii="Times New Roman" w:hAnsi="Times New Roman" w:cs="Times New Roman"/>
+        </w:rPr>
+        <w:t xml:space="preserve"> e Jonnatam me foi dado duas texturas base. De madeira e de metal, que usei para dar acabamento em boa parte dos objetos. Foram eles:</w:t>
+      </w:r>
+      <w:r>
+        <w:rPr>
+          <w:rFonts w:ascii="Times New Roman" w:hAnsi="Times New Roman" w:cs="Times New Roman"/>
+        </w:rPr>
+        <w:br/>
+      </w:r>
+      <w:r>
+        <w:rPr>
+          <w:rFonts w:ascii="Times New Roman" w:hAnsi="Times New Roman" w:cs="Times New Roman"/>
+        </w:rPr>
+        <w:br/>
+      </w:r>
+      <w:r>
+        <w:rPr>
+          <w:rFonts w:ascii="Times New Roman" w:hAnsi="Times New Roman" w:cs="Times New Roman"/>
+          <w:i/>
+          <w:iCs/>
+        </w:rPr>
+        <w:t>Cabideiro</w:t>
+      </w:r>
+    </w:p>
+    <w:p>
+      <w:pPr>
+        <w:ind w:firstLine="708"/>
+        <w:rPr>
+          <w:rFonts w:ascii="Times New Roman" w:hAnsi="Times New Roman" w:cs="Times New Roman"/>
+        </w:rPr>
+      </w:pPr>
+      <w:r>
+        <w:rPr>
+          <w:rFonts w:ascii="Times New Roman" w:hAnsi="Times New Roman" w:cs="Times New Roman"/>
+        </w:rPr>
+        <w:t>M</w:t>
+      </w:r>
+      <w:r>
+        <w:rPr>
+          <w:rFonts w:ascii="Times New Roman" w:hAnsi="Times New Roman" w:cs="Times New Roman"/>
+        </w:rPr>
+        <w:t>adeira base, me cedido</w:t>
+      </w:r>
+      <w:r>
+        <w:rPr>
+          <w:rFonts w:ascii="Times New Roman" w:hAnsi="Times New Roman" w:cs="Times New Roman"/>
+        </w:rPr>
+        <w:t>.</w:t>
+      </w:r>
+      <w:r>
+        <w:rPr>
+          <w:rFonts w:ascii="Times New Roman" w:hAnsi="Times New Roman" w:cs="Times New Roman"/>
+        </w:rPr>
+        <w:br/>
+      </w:r>
+      <w:r>
+        <w:rPr>
+          <w:rFonts w:ascii="Times New Roman" w:hAnsi="Times New Roman" w:cs="Times New Roman"/>
+        </w:rPr>
+        <w:t>M</w:t>
+      </w:r>
+      <w:r>
+        <w:rPr>
+          <w:rFonts w:ascii="Times New Roman" w:hAnsi="Times New Roman" w:cs="Times New Roman"/>
+        </w:rPr>
+        <w:t xml:space="preserve">adeira base </w:t>
+      </w:r>
+      <w:r>
+        <w:rPr>
+          <w:rFonts w:ascii="Times New Roman" w:hAnsi="Times New Roman" w:cs="Times New Roman"/>
+        </w:rPr>
+        <w:t>com escurecimento, alteração de cor feita por mim via Photoshop.</w:t>
+      </w:r>
+      <w:r>
+        <w:rPr>
+          <w:rFonts w:ascii="Times New Roman" w:hAnsi="Times New Roman" w:cs="Times New Roman"/>
+        </w:rPr>
+        <w:br/>
+        <w:t>T</w:t>
+      </w:r>
+      <w:r>
+        <w:rPr>
+          <w:rFonts w:ascii="Times New Roman" w:hAnsi="Times New Roman" w:cs="Times New Roman"/>
+        </w:rPr>
+        <w:t>ecido da cartola, vindo do pack de textura pixar 128; Checked_cotton_pxr128alteração de cor e pixelização</w:t>
+      </w:r>
+      <w:r>
+        <w:rPr>
+          <w:rFonts w:ascii="Times New Roman" w:hAnsi="Times New Roman" w:cs="Times New Roman"/>
+        </w:rPr>
+        <w:t>.</w:t>
+      </w:r>
+    </w:p>
+    <w:p>
+      <w:pPr>
+        <w:ind w:firstLine="708"/>
+        <w:rPr>
+          <w:rFonts w:ascii="Times New Roman" w:hAnsi="Times New Roman" w:cs="Times New Roman"/>
+        </w:rPr>
+      </w:pPr>
+    </w:p>
+    <w:p>
+      <w:pPr>
+        <w:rPr>
+          <w:rFonts w:ascii="Times New Roman" w:hAnsi="Times New Roman" w:cs="Times New Roman"/>
+          <w:i/>
+          <w:iCs/>
+        </w:rPr>
+      </w:pPr>
+      <w:r>
+        <w:rPr>
+          <w:rFonts w:ascii="Times New Roman" w:hAnsi="Times New Roman" w:cs="Times New Roman"/>
+          <w:i/>
+          <w:iCs/>
+        </w:rPr>
+        <w:t>Cortina</w:t>
+      </w:r>
+    </w:p>
+    <w:p>
+      <w:pPr>
+        <w:rPr>
+          <w:rFonts w:ascii="Times New Roman" w:hAnsi="Times New Roman" w:cs="Times New Roman"/>
+        </w:rPr>
+      </w:pPr>
+      <w:r>
+        <w:rPr>
+          <w:rFonts w:ascii="Times New Roman" w:hAnsi="Times New Roman" w:cs="Times New Roman"/>
+        </w:rPr>
+        <w:t>metal, cedido. Colorização feita por mim</w:t>
+      </w:r>
+    </w:p>
+    <w:p>
+      <w:pPr>
+        <w:rPr>
+          <w:rFonts w:ascii="Times New Roman" w:hAnsi="Times New Roman" w:cs="Times New Roman"/>
+        </w:rPr>
+      </w:pPr>
+      <w:r>
+        <w:rPr>
+          <w:rFonts w:ascii="Times New Roman" w:hAnsi="Times New Roman" w:cs="Times New Roman"/>
+        </w:rPr>
+        <w:t xml:space="preserve">Tecido das cortinas, feito por mim </w:t>
+      </w:r>
+      <w:r>
+        <w:rPr>
+          <w:rFonts w:ascii="Times New Roman" w:hAnsi="Times New Roman" w:cs="Times New Roman"/>
+        </w:rPr>
+        <w:t>v</w:t>
+      </w:r>
+      <w:r>
+        <w:rPr>
+          <w:rFonts w:ascii="Times New Roman" w:hAnsi="Times New Roman" w:cs="Times New Roman"/>
+        </w:rPr>
+        <w:t>indo do pack de textura pixar128; Pin_stripe_canvas_pxr128</w:t>
+      </w:r>
+      <w:r>
+        <w:rPr>
+          <w:rFonts w:ascii="Times New Roman" w:hAnsi="Times New Roman" w:cs="Times New Roman"/>
+        </w:rPr>
+        <w:t xml:space="preserve"> com </w:t>
+      </w:r>
+      <w:r>
+        <w:rPr>
+          <w:rFonts w:ascii="Times New Roman" w:hAnsi="Times New Roman" w:cs="Times New Roman"/>
+        </w:rPr>
+        <w:t>alteração de cor e pixelização</w:t>
+      </w:r>
+    </w:p>
+    <w:p>
+      <w:pPr>
+        <w:rPr>
+          <w:rFonts w:ascii="Times New Roman" w:hAnsi="Times New Roman" w:cs="Times New Roman"/>
+          <w:i/>
+          <w:iCs/>
+        </w:rPr>
+      </w:pPr>
+      <w:r>
+        <w:rPr>
+          <w:rFonts w:ascii="Times New Roman" w:hAnsi="Times New Roman" w:cs="Times New Roman"/>
+          <w:i/>
+          <w:iCs/>
+        </w:rPr>
+        <w:t>Cubos brinquedo</w:t>
+      </w:r>
+    </w:p>
+    <w:p>
+      <w:pPr>
+        <w:ind w:firstLine="708"/>
+        <w:rPr>
+          <w:rFonts w:ascii="Times New Roman" w:hAnsi="Times New Roman" w:cs="Times New Roman"/>
+        </w:rPr>
+      </w:pPr>
+      <w:r>
+        <w:rPr>
+          <w:rFonts w:ascii="Times New Roman" w:hAnsi="Times New Roman" w:cs="Times New Roman"/>
+        </w:rPr>
+        <w:t xml:space="preserve">madeira cedida e variante </w:t>
+      </w:r>
+      <w:r>
+        <w:rPr>
+          <w:rFonts w:ascii="Times New Roman" w:hAnsi="Times New Roman" w:cs="Times New Roman"/>
+        </w:rPr>
+        <w:t>texturizada</w:t>
+      </w:r>
+      <w:r>
+        <w:rPr>
+          <w:rFonts w:ascii="Times New Roman" w:hAnsi="Times New Roman" w:cs="Times New Roman"/>
+        </w:rPr>
+        <w:t xml:space="preserve"> </w:t>
+      </w:r>
+      <w:r>
+        <w:rPr>
+          <w:rFonts w:ascii="Times New Roman" w:hAnsi="Times New Roman" w:cs="Times New Roman"/>
+        </w:rPr>
+        <w:t>inicialmente</w:t>
+      </w:r>
+      <w:r>
+        <w:rPr>
+          <w:rFonts w:ascii="Times New Roman" w:hAnsi="Times New Roman" w:cs="Times New Roman"/>
+        </w:rPr>
+        <w:t xml:space="preserve"> </w:t>
+      </w:r>
+      <w:r>
+        <w:rPr>
+          <w:rFonts w:ascii="Times New Roman" w:hAnsi="Times New Roman" w:cs="Times New Roman"/>
+        </w:rPr>
+        <w:t xml:space="preserve">por </w:t>
+      </w:r>
+      <w:r>
+        <w:rPr>
+          <w:rFonts w:ascii="Times New Roman" w:hAnsi="Times New Roman" w:cs="Times New Roman"/>
+        </w:rPr>
+        <w:t>mim</w:t>
+      </w:r>
+    </w:p>
+    <w:p>
+      <w:pPr>
+        <w:rPr>
+          <w:rFonts w:ascii="Times New Roman" w:hAnsi="Times New Roman" w:cs="Times New Roman"/>
+          <w:i/>
+          <w:iCs/>
+        </w:rPr>
+      </w:pPr>
+      <w:r>
+        <w:rPr>
+          <w:rFonts w:ascii="Times New Roman" w:hAnsi="Times New Roman" w:cs="Times New Roman"/>
+          <w:i/>
+          <w:iCs/>
+        </w:rPr>
+        <w:t>Mesa de centro</w:t>
+      </w:r>
+    </w:p>
+    <w:p>
+      <w:pPr>
+        <w:ind w:firstLine="708"/>
+        <w:rPr>
+          <w:rFonts w:ascii="Times New Roman" w:hAnsi="Times New Roman" w:cs="Times New Roman"/>
+        </w:rPr>
+      </w:pPr>
+      <w:r>
+        <w:rPr>
+          <w:rFonts w:ascii="Times New Roman" w:hAnsi="Times New Roman" w:cs="Times New Roman"/>
+        </w:rPr>
+        <w:t>Madeira cedida e objeto texturizado por mim</w:t>
+      </w:r>
+    </w:p>
+    <w:p>
+      <w:pPr>
+        <w:rPr>
+          <w:rFonts w:ascii="Times New Roman" w:hAnsi="Times New Roman" w:cs="Times New Roman"/>
+          <w:i/>
+          <w:iCs/>
+        </w:rPr>
+      </w:pPr>
+      <w:r>
+        <w:rPr>
+          <w:rFonts w:ascii="Times New Roman" w:hAnsi="Times New Roman" w:cs="Times New Roman"/>
+          <w:i/>
+          <w:iCs/>
+        </w:rPr>
+        <w:t>Poltrona</w:t>
+      </w:r>
+    </w:p>
+    <w:p>
+      <w:pPr>
+        <w:ind w:firstLine="708"/>
+        <w:rPr>
+          <w:rFonts w:ascii="Times New Roman" w:hAnsi="Times New Roman" w:cs="Times New Roman"/>
+        </w:rPr>
+      </w:pPr>
+      <w:r>
+        <w:rPr>
+          <w:rFonts w:ascii="Times New Roman" w:hAnsi="Times New Roman" w:cs="Times New Roman"/>
+        </w:rPr>
+        <w:t>Tecido da poltrona feito por mim vindo do pack de textura pixar 128; Haitian_cotton_pxr128</w:t>
+      </w:r>
+      <w:r>
+        <w:rPr>
+          <w:rFonts w:ascii="Times New Roman" w:hAnsi="Times New Roman" w:cs="Times New Roman"/>
+        </w:rPr>
+        <w:t>.Modificações a</w:t>
+      </w:r>
+      <w:r>
+        <w:rPr>
+          <w:rFonts w:ascii="Times New Roman" w:hAnsi="Times New Roman" w:cs="Times New Roman"/>
+        </w:rPr>
+        <w:t>lteração de cor, rotação e pixelização feitas por mim</w:t>
+      </w:r>
+    </w:p>
+    <w:p>
+      <w:pPr>
+        <w:rPr>
+          <w:rFonts w:ascii="Times New Roman" w:hAnsi="Times New Roman" w:cs="Times New Roman"/>
+        </w:rPr>
+      </w:pPr>
+      <w:r>
+        <w:rPr>
+          <w:rFonts w:ascii="Times New Roman" w:hAnsi="Times New Roman" w:cs="Times New Roman"/>
+          <w:i/>
+          <w:iCs/>
+        </w:rPr>
+        <w:t>Roupas</w:t>
+      </w:r>
+    </w:p>
+    <w:p>
+      <w:pPr>
+        <w:ind w:firstLine="708"/>
+        <w:rPr>
+          <w:rFonts w:ascii="Times New Roman" w:hAnsi="Times New Roman" w:cs="Times New Roman"/>
+        </w:rPr>
+      </w:pPr>
+      <w:r>
+        <w:rPr>
+          <w:rFonts w:ascii="Times New Roman" w:hAnsi="Times New Roman" w:cs="Times New Roman"/>
+        </w:rPr>
+        <w:t>T</w:t>
+      </w:r>
+      <w:r>
+        <w:rPr>
+          <w:rFonts w:ascii="Times New Roman" w:hAnsi="Times New Roman" w:cs="Times New Roman"/>
+        </w:rPr>
+        <w:t>exturizado por mim</w:t>
+      </w:r>
+      <w:r>
+        <w:rPr>
+          <w:rFonts w:ascii="Times New Roman" w:hAnsi="Times New Roman" w:cs="Times New Roman"/>
+        </w:rPr>
+        <w:t xml:space="preserve"> f</w:t>
+      </w:r>
+      <w:r>
+        <w:rPr>
+          <w:rFonts w:ascii="Times New Roman" w:hAnsi="Times New Roman" w:cs="Times New Roman"/>
+        </w:rPr>
+        <w:t>eitas com base Jade_cloth_pxr128 e duas variações de cor pixelizadas</w:t>
+      </w:r>
+      <w:r>
+        <w:rPr>
+          <w:rFonts w:ascii="Times New Roman" w:hAnsi="Times New Roman" w:cs="Times New Roman"/>
+        </w:rPr>
+        <w:br/>
+      </w:r>
+      <w:r>
+        <w:rPr>
+          <w:rFonts w:ascii="Times New Roman" w:hAnsi="Times New Roman" w:cs="Times New Roman"/>
+        </w:rPr>
+        <w:t>Peça dentro de roupas, roupa de baixo. Feita com uma variante pixelizada de Red_velvet_pxr128</w:t>
+      </w:r>
+      <w:r>
+        <w:rPr>
+          <w:rFonts w:ascii="Times New Roman" w:hAnsi="Times New Roman" w:cs="Times New Roman"/>
+        </w:rPr>
+        <w:t>.</w:t>
+      </w:r>
+      <w:r>
+        <w:rPr>
+          <w:rFonts w:ascii="Times New Roman" w:hAnsi="Times New Roman" w:cs="Times New Roman"/>
+        </w:rPr>
+        <w:br/>
+      </w:r>
+      <w:r>
+        <w:rPr>
+          <w:rFonts w:ascii="Times New Roman" w:hAnsi="Times New Roman" w:cs="Times New Roman"/>
+        </w:rPr>
+        <w:t>Ambas as três peças de roupas com as fontes dessas texturas sendo o pixar128</w:t>
+      </w:r>
+    </w:p>
+    <w:p>
+      <w:pPr>
+        <w:rPr>
+          <w:rFonts w:ascii="Times New Roman" w:hAnsi="Times New Roman" w:cs="Times New Roman"/>
+          <w:i/>
+          <w:iCs/>
+        </w:rPr>
+      </w:pPr>
+      <w:r>
+        <w:rPr>
+          <w:rFonts w:ascii="Times New Roman" w:hAnsi="Times New Roman" w:cs="Times New Roman"/>
+          <w:i/>
+          <w:iCs/>
+        </w:rPr>
+        <w:t xml:space="preserve">Saboneteira </w:t>
+      </w:r>
+    </w:p>
+    <w:p>
+      <w:pPr>
+        <w:ind w:firstLine="708"/>
+        <w:rPr>
+          <w:rFonts w:ascii="Times New Roman" w:hAnsi="Times New Roman" w:cs="Times New Roman"/>
+        </w:rPr>
+      </w:pPr>
+      <w:r>
+        <w:rPr>
+          <w:rFonts w:ascii="Times New Roman" w:hAnsi="Times New Roman" w:cs="Times New Roman"/>
+        </w:rPr>
+        <w:t>O</w:t>
+      </w:r>
+      <w:r>
+        <w:rPr>
+          <w:rFonts w:ascii="Times New Roman" w:hAnsi="Times New Roman" w:cs="Times New Roman"/>
+        </w:rPr>
+        <w:t xml:space="preserve">bjeto texturizado por mim </w:t>
+      </w:r>
+      <w:r>
+        <w:rPr>
+          <w:rFonts w:ascii="Times New Roman" w:hAnsi="Times New Roman" w:cs="Times New Roman"/>
+        </w:rPr>
+        <w:t>com um a</w:t>
+      </w:r>
+      <w:r>
+        <w:rPr>
+          <w:rFonts w:ascii="Times New Roman" w:hAnsi="Times New Roman" w:cs="Times New Roman"/>
+        </w:rPr>
+        <w:t xml:space="preserve"> </w:t>
+      </w:r>
+      <w:r>
+        <w:rPr>
+          <w:rFonts w:ascii="Times New Roman" w:hAnsi="Times New Roman" w:cs="Times New Roman"/>
+        </w:rPr>
+        <w:t>textura</w:t>
+      </w:r>
+      <w:r>
+        <w:rPr>
+          <w:rFonts w:ascii="Times New Roman" w:hAnsi="Times New Roman" w:cs="Times New Roman"/>
+        </w:rPr>
+        <w:t xml:space="preserve"> com alteração de cor pixelizada de Gray_swirl_marble_pxr128</w:t>
+      </w:r>
+      <w:r>
+        <w:rPr>
+          <w:rFonts w:ascii="Times New Roman" w:hAnsi="Times New Roman" w:cs="Times New Roman"/>
+        </w:rPr>
+        <w:t xml:space="preserve"> de pixar128</w:t>
+      </w:r>
+    </w:p>
+    <w:p>
+      <w:pPr>
+        <w:ind w:firstLine="708"/>
+        <w:rPr>
+          <w:rFonts w:ascii="Times New Roman" w:hAnsi="Times New Roman" w:cs="Times New Roman"/>
+        </w:rPr>
+      </w:pPr>
+    </w:p>
+    <w:p>
+      <w:pPr>
+        <w:rPr>
+          <w:rFonts w:ascii="Times New Roman" w:hAnsi="Times New Roman" w:cs="Times New Roman"/>
+          <w:i/>
+          <w:iCs/>
+        </w:rPr>
+      </w:pPr>
+      <w:r>
+        <w:rPr>
+          <w:rFonts w:ascii="Times New Roman" w:hAnsi="Times New Roman" w:cs="Times New Roman"/>
+          <w:i/>
+          <w:iCs/>
+        </w:rPr>
+        <w:t>Tapete oval</w:t>
+      </w:r>
+    </w:p>
+    <w:p>
+      <w:pPr>
+        <w:ind w:firstLine="708"/>
+        <w:rPr>
+          <w:rFonts w:ascii="Times New Roman" w:hAnsi="Times New Roman" w:cs="Times New Roman"/>
+        </w:rPr>
+      </w:pPr>
+      <w:r>
+        <w:rPr>
+          <w:rFonts w:ascii="Times New Roman" w:hAnsi="Times New Roman" w:cs="Times New Roman"/>
+        </w:rPr>
+        <w:t>O</w:t>
+      </w:r>
+      <w:r>
+        <w:rPr>
+          <w:rFonts w:ascii="Times New Roman" w:hAnsi="Times New Roman" w:cs="Times New Roman"/>
+        </w:rPr>
+        <w:t xml:space="preserve">bjeto texturizado por mim com uma </w:t>
+      </w:r>
+      <w:r>
+        <w:rPr>
+          <w:rFonts w:ascii="Times New Roman" w:hAnsi="Times New Roman" w:cs="Times New Roman"/>
+        </w:rPr>
+        <w:t>textura</w:t>
+      </w:r>
+      <w:r>
+        <w:rPr>
+          <w:rFonts w:ascii="Times New Roman" w:hAnsi="Times New Roman" w:cs="Times New Roman"/>
+        </w:rPr>
+        <w:t xml:space="preserve"> pixelizada, com alteração de cor d</w:t>
+      </w:r>
+      <w:r>
+        <w:rPr>
+          <w:rFonts w:ascii="Times New Roman" w:hAnsi="Times New Roman" w:cs="Times New Roman"/>
+        </w:rPr>
+        <w:t xml:space="preserve">e </w:t>
+      </w:r>
+      <w:r>
+        <w:rPr>
+          <w:rFonts w:ascii="Times New Roman" w:hAnsi="Times New Roman" w:cs="Times New Roman"/>
+        </w:rPr>
+        <w:t>Wool_carpet_pxr128 vindo também do pixar128</w:t>
+      </w:r>
+    </w:p>
+    <w:p>
+      <w:pPr>
+        <w:rPr>
+          <w:rFonts w:ascii="Times New Roman" w:hAnsi="Times New Roman" w:cs="Times New Roman"/>
+        </w:rPr>
+      </w:pPr>
+    </w:p>
+    <w:p>
+      <w:pPr>
+        <w:rPr>
+          <w:rFonts w:ascii="Times New Roman" w:hAnsi="Times New Roman" w:cs="Times New Roman"/>
+        </w:rPr>
+      </w:pPr>
+    </w:p>
+    <w:p>
+      <w:pPr>
+        <w:rPr>
+          <w:rFonts w:ascii="Times New Roman" w:hAnsi="Times New Roman" w:cs="Times New Roman"/>
+          <w:i/>
+          <w:iCs/>
+        </w:rPr>
+      </w:pPr>
+      <w:r>
+        <w:rPr>
+          <w:rFonts w:ascii="Times New Roman" w:hAnsi="Times New Roman" w:cs="Times New Roman"/>
+          <w:i/>
+          <w:iCs/>
+        </w:rPr>
+        <w:t>B</w:t>
+      </w:r>
+      <w:r>
+        <w:rPr>
+          <w:rFonts w:ascii="Times New Roman" w:hAnsi="Times New Roman" w:cs="Times New Roman"/>
+          <w:i/>
+          <w:iCs/>
+        </w:rPr>
+        <w:t xml:space="preserve">au aberto e sua variante </w:t>
+      </w:r>
+      <w:r>
+        <w:rPr>
+          <w:rFonts w:ascii="Times New Roman" w:hAnsi="Times New Roman" w:cs="Times New Roman"/>
+          <w:i/>
+          <w:iCs/>
+        </w:rPr>
+        <w:t>B</w:t>
+      </w:r>
+      <w:r>
+        <w:rPr>
+          <w:rFonts w:ascii="Times New Roman" w:hAnsi="Times New Roman" w:cs="Times New Roman"/>
+          <w:i/>
+          <w:iCs/>
+        </w:rPr>
+        <w:t>au fechado</w:t>
+      </w:r>
+    </w:p>
+    <w:p>
+      <w:pPr>
+        <w:ind w:firstLine="708"/>
+        <w:rPr>
+          <w:rFonts w:ascii="Times New Roman" w:hAnsi="Times New Roman" w:cs="Times New Roman"/>
+        </w:rPr>
+      </w:pPr>
+      <w:r>
+        <w:rPr>
+          <w:rFonts w:ascii="Times New Roman" w:hAnsi="Times New Roman" w:cs="Times New Roman"/>
+        </w:rPr>
+        <w:t>M</w:t>
+      </w:r>
+      <w:r>
+        <w:rPr>
+          <w:rFonts w:ascii="Times New Roman" w:hAnsi="Times New Roman" w:cs="Times New Roman"/>
+        </w:rPr>
+        <w:t>adeira geral, cedida</w:t>
+      </w:r>
+      <w:r>
+        <w:rPr>
+          <w:rFonts w:ascii="Times New Roman" w:hAnsi="Times New Roman" w:cs="Times New Roman"/>
+        </w:rPr>
+        <w:t>.</w:t>
+      </w:r>
+      <w:r>
+        <w:rPr>
+          <w:rFonts w:ascii="Times New Roman" w:hAnsi="Times New Roman" w:cs="Times New Roman"/>
+        </w:rPr>
+        <w:br/>
+        <w:t>M</w:t>
+      </w:r>
+      <w:r>
+        <w:rPr>
+          <w:rFonts w:ascii="Times New Roman" w:hAnsi="Times New Roman" w:cs="Times New Roman"/>
+        </w:rPr>
+        <w:t>adeira mais clara, variante roxa mais clara e madeira mais escura, variante roxo mais escuro feitas ambas por mim.</w:t>
+      </w:r>
+    </w:p>
+    <w:p>
+      <w:pPr>
+        <w:rPr>
+          <w:rFonts w:ascii="Times New Roman" w:hAnsi="Times New Roman" w:cs="Times New Roman"/>
+          <w:i/>
+          <w:iCs/>
+        </w:rPr>
+      </w:pPr>
+      <w:r>
+        <w:rPr>
+          <w:rFonts w:ascii="Times New Roman" w:hAnsi="Times New Roman" w:cs="Times New Roman"/>
+          <w:i/>
+          <w:iCs/>
+        </w:rPr>
+        <w:t>Berço</w:t>
+      </w:r>
+    </w:p>
+    <w:p>
+      <w:pPr>
+        <w:ind w:firstLine="708"/>
+        <w:rPr>
+          <w:rFonts w:ascii="Times New Roman" w:hAnsi="Times New Roman" w:cs="Times New Roman"/>
+        </w:rPr>
+      </w:pPr>
+      <w:r>
+        <w:rPr>
+          <w:rFonts w:ascii="Times New Roman" w:hAnsi="Times New Roman" w:cs="Times New Roman"/>
+        </w:rPr>
+        <w:t>Madeira geral cedida</w:t>
+      </w:r>
+      <w:r>
+        <w:rPr>
+          <w:rFonts w:ascii="Times New Roman" w:hAnsi="Times New Roman" w:cs="Times New Roman"/>
+        </w:rPr>
+        <w:br/>
+      </w:r>
+      <w:r>
+        <w:rPr>
+          <w:rFonts w:ascii="Times New Roman" w:hAnsi="Times New Roman" w:cs="Times New Roman"/>
+        </w:rPr>
+        <w:t xml:space="preserve">Variantes de cor roxa escura feita por mim no </w:t>
+      </w:r>
+      <w:proofErr w:type="spellStart"/>
+      <w:r>
+        <w:rPr>
+          <w:rFonts w:ascii="Times New Roman" w:hAnsi="Times New Roman" w:cs="Times New Roman"/>
+        </w:rPr>
+        <w:t>Phostohsop</w:t>
+      </w:r>
+      <w:proofErr w:type="spellEnd"/>
+      <w:r>
+        <w:rPr>
+          <w:rFonts w:ascii="Times New Roman" w:hAnsi="Times New Roman" w:cs="Times New Roman"/>
+        </w:rPr>
+        <w:br/>
+        <w:t>T</w:t>
+      </w:r>
+      <w:r>
+        <w:rPr>
+          <w:rFonts w:ascii="Times New Roman" w:hAnsi="Times New Roman" w:cs="Times New Roman"/>
+        </w:rPr>
+        <w:t>ecido travesseiro Jade_cloth.pxr128 pixeliza</w:t>
+      </w:r>
+      <w:r>
+        <w:rPr>
+          <w:rFonts w:ascii="Times New Roman" w:hAnsi="Times New Roman" w:cs="Times New Roman"/>
+        </w:rPr>
+        <w:t xml:space="preserve">ção </w:t>
+      </w:r>
+      <w:r>
+        <w:rPr>
+          <w:rFonts w:ascii="Times New Roman" w:hAnsi="Times New Roman" w:cs="Times New Roman"/>
+        </w:rPr>
+        <w:t xml:space="preserve">e </w:t>
+      </w:r>
+      <w:r>
+        <w:rPr>
+          <w:rFonts w:ascii="Times New Roman" w:hAnsi="Times New Roman" w:cs="Times New Roman"/>
+        </w:rPr>
+        <w:t>alteração</w:t>
+      </w:r>
+      <w:r>
+        <w:rPr>
+          <w:rFonts w:ascii="Times New Roman" w:hAnsi="Times New Roman" w:cs="Times New Roman"/>
+        </w:rPr>
+        <w:t xml:space="preserve"> de uma outra cor, criando a </w:t>
+      </w:r>
+      <w:r>
+        <w:rPr>
+          <w:rFonts w:ascii="Times New Roman" w:hAnsi="Times New Roman" w:cs="Times New Roman"/>
+        </w:rPr>
+        <w:t>segund</w:t>
+      </w:r>
+      <w:r>
+        <w:rPr>
+          <w:rFonts w:ascii="Times New Roman" w:hAnsi="Times New Roman" w:cs="Times New Roman"/>
+        </w:rPr>
+        <w:t>a variante.</w:t>
+      </w:r>
+      <w:r>
+        <w:rPr>
+          <w:rFonts w:ascii="Times New Roman" w:hAnsi="Times New Roman" w:cs="Times New Roman"/>
+        </w:rPr>
+        <w:t xml:space="preserve"> </w:t>
+      </w:r>
+      <w:r>
+        <w:rPr>
+          <w:rFonts w:ascii="Times New Roman" w:hAnsi="Times New Roman" w:cs="Times New Roman"/>
+        </w:rPr>
+        <w:br/>
+        <w:t>T</w:t>
+      </w:r>
+      <w:r>
+        <w:rPr>
+          <w:rFonts w:ascii="Times New Roman" w:hAnsi="Times New Roman" w:cs="Times New Roman"/>
+        </w:rPr>
+        <w:t>ecido cobertor veludo vermelho pixelizado e variante de cor diferente do Red_velvet_pixar128</w:t>
+      </w:r>
+    </w:p>
+    <w:p>
+      <w:pPr>
+        <w:ind w:firstLine="708"/>
+        <w:rPr>
+          <w:rFonts w:ascii="Times New Roman" w:hAnsi="Times New Roman" w:cs="Times New Roman"/>
+        </w:rPr>
+      </w:pPr>
+    </w:p>
+    <w:p>
+      <w:pPr>
+        <w:rPr>
+          <w:rFonts w:ascii="Times New Roman" w:hAnsi="Times New Roman" w:cs="Times New Roman"/>
+          <w:i/>
+          <w:iCs/>
+        </w:rPr>
+      </w:pPr>
+      <w:r>
+        <w:rPr>
+          <w:rFonts w:ascii="Times New Roman" w:hAnsi="Times New Roman" w:cs="Times New Roman"/>
+          <w:i/>
+          <w:iCs/>
+        </w:rPr>
+        <w:lastRenderedPageBreak/>
+        <w:t>Panelas</w:t>
+      </w:r>
+    </w:p>
+    <w:p>
+      <w:pPr>
+        <w:ind w:firstLine="708"/>
+        <w:rPr>
+          <w:rFonts w:ascii="Times New Roman" w:hAnsi="Times New Roman" w:cs="Times New Roman"/>
+        </w:rPr>
+      </w:pPr>
+      <w:r>
+        <w:rPr>
+          <w:rFonts w:ascii="Times New Roman" w:hAnsi="Times New Roman" w:cs="Times New Roman"/>
+        </w:rPr>
+        <w:t>M</w:t>
+      </w:r>
+      <w:r>
+        <w:rPr>
+          <w:rFonts w:ascii="Times New Roman" w:hAnsi="Times New Roman" w:cs="Times New Roman"/>
+        </w:rPr>
+        <w:t xml:space="preserve">etal cedido, </w:t>
+      </w:r>
+      <w:r>
+        <w:rPr>
+          <w:rFonts w:ascii="Times New Roman" w:hAnsi="Times New Roman" w:cs="Times New Roman"/>
+        </w:rPr>
+        <w:t>estilização</w:t>
+      </w:r>
+      <w:r>
+        <w:rPr>
+          <w:rFonts w:ascii="Times New Roman" w:hAnsi="Times New Roman" w:cs="Times New Roman"/>
+        </w:rPr>
+        <w:t xml:space="preserve"> de metal para um metal enferrujado feito por mim via Photoshop</w:t>
+      </w:r>
+      <w:r>
+        <w:rPr>
+          <w:rFonts w:ascii="Times New Roman" w:hAnsi="Times New Roman" w:cs="Times New Roman"/>
+        </w:rPr>
+        <w:t xml:space="preserve"> e t</w:t>
+      </w:r>
+      <w:r>
+        <w:rPr>
+          <w:rFonts w:ascii="Times New Roman" w:hAnsi="Times New Roman" w:cs="Times New Roman"/>
+        </w:rPr>
+        <w:t>exturizado por mim.</w:t>
+      </w:r>
+    </w:p>
+    <w:p>
+      <w:pPr>
+        <w:ind w:firstLine="708"/>
+        <w:rPr>
+          <w:rFonts w:ascii="Times New Roman" w:hAnsi="Times New Roman" w:cs="Times New Roman"/>
+        </w:rPr>
+      </w:pPr>
+    </w:p>
+    <w:p>
+      <w:pPr>
+        <w:rPr>
+          <w:rFonts w:ascii="Times New Roman" w:hAnsi="Times New Roman" w:cs="Times New Roman"/>
+          <w:i/>
+          <w:iCs/>
+        </w:rPr>
+      </w:pPr>
+      <w:r>
+        <w:rPr>
+          <w:rFonts w:ascii="Times New Roman" w:hAnsi="Times New Roman" w:cs="Times New Roman"/>
+          <w:i/>
+          <w:iCs/>
+        </w:rPr>
+        <w:t>Pilha de roupa</w:t>
+      </w:r>
+    </w:p>
+    <w:p>
+      <w:pPr>
+        <w:ind w:firstLine="708"/>
+        <w:rPr>
+          <w:rFonts w:ascii="Times New Roman" w:hAnsi="Times New Roman" w:cs="Times New Roman"/>
+        </w:rPr>
+      </w:pPr>
+      <w:r>
+        <w:rPr>
+          <w:rFonts w:ascii="Times New Roman" w:hAnsi="Times New Roman" w:cs="Times New Roman"/>
+        </w:rPr>
+        <w:t xml:space="preserve">Sete variantes de uma </w:t>
+      </w:r>
+      <w:r>
+        <w:rPr>
+          <w:rFonts w:ascii="Times New Roman" w:hAnsi="Times New Roman" w:cs="Times New Roman"/>
+        </w:rPr>
+        <w:t>única</w:t>
+      </w:r>
+      <w:r>
+        <w:rPr>
+          <w:rFonts w:ascii="Times New Roman" w:hAnsi="Times New Roman" w:cs="Times New Roman"/>
+        </w:rPr>
+        <w:t xml:space="preserve"> textura com pixelização e alteração de cor feitas por mim sendo ela Spots_pxr128 vinda novamente do pack de texturas da pixar 128</w:t>
+      </w:r>
+    </w:p>
+    <w:p>
+      <w:pPr>
+        <w:rPr>
+          <w:rFonts w:ascii="Times New Roman" w:hAnsi="Times New Roman" w:cs="Times New Roman"/>
+        </w:rPr>
+      </w:pPr>
+    </w:p>
+    <w:p>
+      <w:pPr>
+        <w:rPr>
+          <w:rFonts w:ascii="Times New Roman" w:hAnsi="Times New Roman" w:cs="Times New Roman"/>
+          <w:i/>
+          <w:iCs/>
+        </w:rPr>
+      </w:pPr>
+      <w:r>
+        <w:rPr>
+          <w:rFonts w:ascii="Times New Roman" w:hAnsi="Times New Roman" w:cs="Times New Roman"/>
+          <w:i/>
+          <w:iCs/>
+        </w:rPr>
+        <w:t>P</w:t>
+      </w:r>
+      <w:r>
+        <w:rPr>
+          <w:rFonts w:ascii="Times New Roman" w:hAnsi="Times New Roman" w:cs="Times New Roman"/>
+          <w:i/>
+          <w:iCs/>
+        </w:rPr>
+        <w:t xml:space="preserve">apel </w:t>
+      </w:r>
+      <w:r>
+        <w:rPr>
+          <w:rFonts w:ascii="Times New Roman" w:hAnsi="Times New Roman" w:cs="Times New Roman"/>
+          <w:i/>
+          <w:iCs/>
+        </w:rPr>
+        <w:t>higiênico</w:t>
+      </w:r>
+    </w:p>
+    <w:p>
+      <w:pPr>
+        <w:ind w:firstLine="708"/>
+        <w:rPr>
+          <w:rFonts w:ascii="Times New Roman" w:hAnsi="Times New Roman" w:cs="Times New Roman"/>
+        </w:rPr>
+      </w:pPr>
+      <w:r>
+        <w:rPr>
+          <w:rFonts w:ascii="Times New Roman" w:hAnsi="Times New Roman" w:cs="Times New Roman"/>
+        </w:rPr>
+        <w:t>Est</w:t>
+      </w:r>
+      <w:r>
+        <w:rPr>
+          <w:rFonts w:ascii="Times New Roman" w:hAnsi="Times New Roman" w:cs="Times New Roman"/>
+        </w:rPr>
+        <w:t>e precisou de correções orientações vindas de Gustavo</w:t>
+      </w:r>
+      <w:r>
+        <w:rPr>
+          <w:rFonts w:ascii="Times New Roman" w:hAnsi="Times New Roman" w:cs="Times New Roman"/>
+        </w:rPr>
+        <w:t>.</w:t>
+      </w:r>
+      <w:r>
+        <w:rPr>
+          <w:rFonts w:ascii="Times New Roman" w:hAnsi="Times New Roman" w:cs="Times New Roman"/>
+        </w:rPr>
+        <w:br/>
+      </w:r>
+      <w:r>
+        <w:rPr>
+          <w:rFonts w:ascii="Times New Roman" w:hAnsi="Times New Roman" w:cs="Times New Roman"/>
+        </w:rPr>
+        <w:t xml:space="preserve">Precisei trocar a cor do papel </w:t>
+      </w:r>
+      <w:r>
+        <w:rPr>
+          <w:rFonts w:ascii="Times New Roman" w:hAnsi="Times New Roman" w:cs="Times New Roman"/>
+        </w:rPr>
+        <w:t>higiênico</w:t>
+      </w:r>
+      <w:r>
+        <w:rPr>
+          <w:rFonts w:ascii="Times New Roman" w:hAnsi="Times New Roman" w:cs="Times New Roman"/>
+        </w:rPr>
+        <w:t xml:space="preserve">, não foi aprovado com </w:t>
+      </w:r>
+      <w:r>
+        <w:rPr>
+          <w:rFonts w:ascii="Times New Roman" w:hAnsi="Times New Roman" w:cs="Times New Roman"/>
+        </w:rPr>
+        <w:t>a</w:t>
+      </w:r>
+      <w:r>
+        <w:rPr>
+          <w:rFonts w:ascii="Times New Roman" w:hAnsi="Times New Roman" w:cs="Times New Roman"/>
+        </w:rPr>
+        <w:t xml:space="preserve"> variante preta. Na </w:t>
+      </w:r>
+      <w:r>
+        <w:rPr>
+          <w:rFonts w:ascii="Times New Roman" w:hAnsi="Times New Roman" w:cs="Times New Roman"/>
+        </w:rPr>
+        <w:t>sequência</w:t>
+      </w:r>
+      <w:r>
+        <w:rPr>
+          <w:rFonts w:ascii="Times New Roman" w:hAnsi="Times New Roman" w:cs="Times New Roman"/>
+        </w:rPr>
+        <w:t xml:space="preserve"> </w:t>
+      </w:r>
+      <w:r>
+        <w:rPr>
+          <w:rFonts w:ascii="Times New Roman" w:hAnsi="Times New Roman" w:cs="Times New Roman"/>
+        </w:rPr>
+        <w:t>após</w:t>
+      </w:r>
+      <w:r>
+        <w:rPr>
+          <w:rFonts w:ascii="Times New Roman" w:hAnsi="Times New Roman" w:cs="Times New Roman"/>
+        </w:rPr>
+        <w:t xml:space="preserve"> o pedido de </w:t>
+      </w:r>
+      <w:r>
+        <w:rPr>
+          <w:rFonts w:ascii="Times New Roman" w:hAnsi="Times New Roman" w:cs="Times New Roman"/>
+        </w:rPr>
+        <w:t>correção, troquei</w:t>
+      </w:r>
+      <w:r>
+        <w:rPr>
+          <w:rFonts w:ascii="Times New Roman" w:hAnsi="Times New Roman" w:cs="Times New Roman"/>
+        </w:rPr>
+        <w:t xml:space="preserve"> para um tecido branco e foi aprovado</w:t>
+      </w:r>
+      <w:r>
+        <w:rPr>
+          <w:rFonts w:ascii="Times New Roman" w:hAnsi="Times New Roman" w:cs="Times New Roman"/>
+        </w:rPr>
+        <w:t xml:space="preserve">. </w:t>
+      </w:r>
+      <w:r>
+        <w:rPr>
+          <w:rFonts w:ascii="Times New Roman" w:hAnsi="Times New Roman" w:cs="Times New Roman"/>
+        </w:rPr>
+        <w:t>O metal foi cedido e reutilizado mais uma vez</w:t>
+      </w:r>
+    </w:p>
+    <w:p>
+      <w:pPr>
+        <w:rPr>
+          <w:rFonts w:ascii="Times New Roman" w:hAnsi="Times New Roman" w:cs="Times New Roman"/>
+          <w:i/>
+          <w:iCs/>
+        </w:rPr>
+      </w:pPr>
+      <w:r>
+        <w:rPr>
+          <w:rFonts w:ascii="Times New Roman" w:hAnsi="Times New Roman" w:cs="Times New Roman"/>
+          <w:i/>
+          <w:iCs/>
+        </w:rPr>
+        <w:t>A</w:t>
+      </w:r>
+      <w:r>
+        <w:rPr>
+          <w:rFonts w:ascii="Times New Roman" w:hAnsi="Times New Roman" w:cs="Times New Roman"/>
+          <w:i/>
+          <w:iCs/>
+        </w:rPr>
+        <w:t>rmário</w:t>
+      </w:r>
+      <w:r>
+        <w:rPr>
+          <w:rFonts w:ascii="Times New Roman" w:hAnsi="Times New Roman" w:cs="Times New Roman"/>
+          <w:i/>
+          <w:iCs/>
+        </w:rPr>
+        <w:t xml:space="preserve"> banheiro</w:t>
+      </w:r>
+    </w:p>
+    <w:p>
+      <w:pPr>
+        <w:ind w:firstLine="708"/>
+        <w:rPr>
+          <w:rFonts w:ascii="Times New Roman" w:hAnsi="Times New Roman" w:cs="Times New Roman"/>
+        </w:rPr>
+      </w:pPr>
+      <w:r>
+        <w:rPr>
+          <w:rFonts w:ascii="Times New Roman" w:hAnsi="Times New Roman" w:cs="Times New Roman"/>
+        </w:rPr>
+        <w:t>esse precisou de correções, orientações vindas de Gustavo</w:t>
+      </w:r>
+      <w:r>
+        <w:rPr>
+          <w:rFonts w:ascii="Times New Roman" w:hAnsi="Times New Roman" w:cs="Times New Roman"/>
+        </w:rPr>
+        <w:t>.</w:t>
+      </w:r>
+      <w:r>
+        <w:rPr>
+          <w:rFonts w:ascii="Times New Roman" w:hAnsi="Times New Roman" w:cs="Times New Roman"/>
+        </w:rPr>
+        <w:br/>
+        <w:t xml:space="preserve">A madeira geral, reutilizada novamente. E a variante do metal enferrujado novamente. A correção pedida foi alteração de cor da pia que estava com um mármore marrom, textura essa vinda do pixar128 e solicitado que fosse alterada para um branco. Feito isso utilizei a textura já pixelizada de </w:t>
+      </w:r>
+      <w:r>
+        <w:rPr>
+          <w:rFonts w:ascii="Times New Roman" w:hAnsi="Times New Roman" w:cs="Times New Roman"/>
+        </w:rPr>
+        <w:t>Gray_swirl_marble.pxr128</w:t>
+      </w:r>
+      <w:r>
+        <w:rPr>
+          <w:rFonts w:ascii="Times New Roman" w:hAnsi="Times New Roman" w:cs="Times New Roman"/>
+        </w:rPr>
+        <w:t xml:space="preserve"> alterando sua cor, dessa vez para um branco. Na </w:t>
+      </w:r>
+      <w:r>
+        <w:rPr>
+          <w:rFonts w:ascii="Times New Roman" w:hAnsi="Times New Roman" w:cs="Times New Roman"/>
+        </w:rPr>
+        <w:t>sequência</w:t>
+      </w:r>
+      <w:r>
+        <w:rPr>
+          <w:rFonts w:ascii="Times New Roman" w:hAnsi="Times New Roman" w:cs="Times New Roman"/>
+        </w:rPr>
+        <w:t xml:space="preserve"> foi aprovada</w:t>
+      </w:r>
+    </w:p>
+    <w:p>
+      <w:pPr>
+        <w:ind w:firstLine="708"/>
+        <w:rPr>
+          <w:rFonts w:ascii="Times New Roman" w:hAnsi="Times New Roman" w:cs="Times New Roman"/>
+        </w:rPr>
+      </w:pPr>
+    </w:p>
+    <w:p>
+      <w:pPr>
+        <w:ind w:firstLine="708"/>
+      </w:pPr>
+      <w:r>
+        <w:rPr>
+          <w:rFonts w:ascii="Times New Roman" w:hAnsi="Times New Roman" w:cs="Times New Roman"/>
+        </w:rPr>
+        <w:t>Agradeço aos meus professores pelos ensinamentos e enriquecimento cultural. Agradeço aos meus colegas pelo suporte. Agradeço mais uma vez eles, imensamente pelo carinho, afeto e responsabilidade de me permitirem priorizar a saúde de minha mãe e se reorganizarem para que o projeto não fosse freado ou prejudicado com minha ausência</w:t>
+      </w:r>
+      <w:r>
+        <w:rPr>
+          <w:rFonts w:ascii="Times New Roman" w:hAnsi="Times New Roman" w:cs="Times New Roman"/>
+        </w:rPr>
+        <w:t>.</w:t>
+      </w:r>
+    </w:p>
+    <w:p>
+      <w:pPr>
+        <w:ind w:firstLine="708"/>
+        <w:rPr>
+          <w:rFonts w:ascii="Times New Roman" w:hAnsi="Times New Roman" w:cs="Times New Roman"/>
+        </w:rPr>
+      </w:pPr>
+    </w:p>
+    <w:p>
+      <w:pPr>
+        <w:rPr>
+          <w:rFonts w:ascii="Times New Roman" w:hAnsi="Times New Roman" w:cs="Times New Roman"/>
+        </w:rPr>
+      </w:pPr>
     </w:p>
     <w:p>
       <w:pPr>
@@ -362,6 +1745,7 @@
     <w:lsdException w:name="HTML Sample" w:semiHidden="1" w:unhideWhenUsed="1"/>
     <w:lsdException w:name="HTML Typewriter" w:semiHidden="1" w:unhideWhenUsed="1"/>
     <w:lsdException w:name="HTML Variable" w:semiHidden="1" w:unhideWhenUsed="1"/>
+    <w:lsdException w:name="Normal Table" w:semiHidden="1" w:unhideWhenUsed="1"/>
     <w:lsdException w:name="annotation subject" w:semiHidden="1" w:unhideWhenUsed="1"/>
     <w:lsdException w:name="No List" w:semiHidden="1" w:unhideWhenUsed="1"/>
     <w:lsdException w:name="Outline List 1" w:semiHidden="1" w:unhideWhenUsed="1"/>
@@ -408,8 +1792,10 @@
     <w:lsdException w:name="Table Subtle 2" w:semiHidden="1" w:unhideWhenUsed="1"/>
     <w:lsdException w:name="Table Web 1" w:semiHidden="1" w:unhideWhenUsed="1"/>
     <w:lsdException w:name="Table Web 2" w:semiHidden="1" w:unhideWhenUsed="1"/>
+    <w:lsdException w:name="Table Web 3" w:semiHidden="1" w:unhideWhenUsed="1"/>
     <w:lsdException w:name="Balloon Text" w:semiHidden="1" w:unhideWhenUsed="1"/>
     <w:lsdException w:name="Table Grid" w:uiPriority="39"/>
+    <w:lsdException w:name="Table Theme" w:semiHidden="1" w:unhideWhenUsed="1"/>
     <w:lsdException w:name="Placeholder Text" w:semiHidden="1"/>
     <w:lsdException w:name="No Spacing" w:uiPriority="1" w:qFormat="1"/>
     <w:lsdException w:name="Light Shading" w:uiPriority="60"/>
@@ -642,7 +2028,6 @@
   <w:style w:type="character" w:default="1" w:styleId="Fontepargpadro">
     <w:name w:val="Default Paragraph Font"/>
     <w:uiPriority w:val="1"/>
-    <w:semiHidden/>
     <w:unhideWhenUsed/>
   </w:style>
   <w:style w:type="table" w:default="1" w:styleId="Tabelanormal">
@@ -962,4 +2347,16 @@
     </a:ext>
   </a:extLst>
 </a:theme>
+</file>
+
+<file path=customXml/item1.xml><?xml version="1.0" encoding="utf-8"?>
+<b:Sources xmlns:b="http://schemas.openxmlformats.org/officeDocument/2006/bibliography" xmlns="http://schemas.openxmlformats.org/officeDocument/2006/bibliography" SelectedStyle="\APASixthEditionOfficeOnline.xsl" StyleName="APA" Version="6"/>
+</file>
+
+<file path=customXml/itemProps1.xml><?xml version="1.0" encoding="utf-8"?>
+<ds:datastoreItem xmlns:ds="http://schemas.openxmlformats.org/officeDocument/2006/customXml" ds:itemID="{0363FBF1-C10A-44D4-B0C5-932CF5E7B5B6}">
+  <ds:schemaRefs>
+    <ds:schemaRef ds:uri="http://schemas.openxmlformats.org/officeDocument/2006/bibliography"/>
+  </ds:schemaRefs>
+</ds:datastoreItem>
 </file>
</xml_diff>